<commit_message>
Ajuste na expiração da data de validade da senha do usuario.
</commit_message>
<xml_diff>
--- a/aterwebsrv/doc/habilitar a compressão de dados nos servidores apache e tomcat.docx
+++ b/aterwebsrv/doc/habilitar a compressão de dados nos servidores apache e tomcat.docx
@@ -18,7 +18,33 @@
           <w:rPr>
             <w:rStyle w:val="Hyperlink"/>
           </w:rPr>
-          <w:t>http://glaucocustodio.com/2012/09/22/otimizando-performance-com-compactacao-gzip-deflate/</w:t>
+          <w:t>http://glaucocu</w:t>
+        </w:r>
+        <w:bookmarkStart w:id="0" w:name="_GoBack"/>
+        <w:bookmarkEnd w:id="0"/>
+        <w:r>
+          <w:rPr>
+            <w:rStyle w:val="Hyperlink"/>
+          </w:rPr>
+          <w:t>s</w:t>
+        </w:r>
+        <w:r>
+          <w:rPr>
+            <w:rStyle w:val="Hyperlink"/>
+          </w:rPr>
+          <w:t>t</w:t>
+        </w:r>
+        <w:r>
+          <w:rPr>
+            <w:rStyle w:val="Hyperlink"/>
+          </w:rPr>
+          <w:t>o</w:t>
+        </w:r>
+        <w:r>
+          <w:rPr>
+            <w:rStyle w:val="Hyperlink"/>
+          </w:rPr>
+          <w:t>dio.com/2012/09/22/otimizando-performance-com-compactacao-gzip-deflate/</w:t>
         </w:r>
       </w:hyperlink>
     </w:p>
@@ -28,7 +54,19 @@
           <w:rPr>
             <w:rStyle w:val="Hyperlink"/>
           </w:rPr>
-          <w:t>https://felipebbarbosa.wordpress.com/2013/09/11/habilitar-gzip-apache2/</w:t>
+          <w:t>https://felipebbarbosa.w</w:t>
+        </w:r>
+        <w:r>
+          <w:rPr>
+            <w:rStyle w:val="Hyperlink"/>
+          </w:rPr>
+          <w:t>o</w:t>
+        </w:r>
+        <w:r>
+          <w:rPr>
+            <w:rStyle w:val="Hyperlink"/>
+          </w:rPr>
+          <w:t>rdpress.com/2013/09/11/habilitar-gzip-apache2/</w:t>
         </w:r>
       </w:hyperlink>
     </w:p>
@@ -448,20 +486,28 @@
           <w:szCs w:val="20"/>
           <w:lang w:eastAsia="pt-BR"/>
         </w:rPr>
-        <w:t>="text/html,text/xml,text/css,application/javascript"</w:t>
-      </w:r>
-    </w:p>
-    <w:p>
-      <w:pPr>
-        <w:spacing w:after="0" w:line="248" w:lineRule="atLeast"/>
-        <w:rPr>
-          <w:rFonts w:ascii="Consolas" w:eastAsia="Times New Roman" w:hAnsi="Consolas" w:cs="Times New Roman"/>
-          <w:color w:val="999999"/>
-          <w:sz w:val="23"/>
-          <w:szCs w:val="23"/>
-          <w:lang w:eastAsia="pt-BR"/>
-        </w:rPr>
-      </w:pPr>
+        <w:t>="</w:t>
+      </w:r>
+      <w:r>
+        <w:rPr>
+          <w:rFonts w:ascii="Courier New" w:eastAsia="Times New Roman" w:hAnsi="Courier New" w:cs="Courier New"/>
+          <w:color w:val="999999"/>
+          <w:sz w:val="20"/>
+          <w:szCs w:val="20"/>
+          <w:lang w:eastAsia="pt-BR"/>
+        </w:rPr>
+        <w:t>text/html,text/xml,text/css,application/javascript,application/json,application/javascript"</w:t>
+      </w:r>
+      <w:r>
+        <w:rPr>
+          <w:rFonts w:ascii="Courier New" w:eastAsia="Times New Roman" w:hAnsi="Courier New" w:cs="Courier New"/>
+          <w:color w:val="999999"/>
+          <w:sz w:val="20"/>
+          <w:szCs w:val="20"/>
+          <w:lang w:eastAsia="pt-BR"/>
+        </w:rPr>
+        <w:t xml:space="preserve"> </w:t>
+      </w:r>
       <w:r>
         <w:rPr>
           <w:rFonts w:ascii="Courier New" w:eastAsia="Times New Roman" w:hAnsi="Courier New" w:cs="Courier New"/>
@@ -681,18 +727,7 @@
           <w:sz w:val="20"/>
           <w:szCs w:val="20"/>
         </w:rPr>
-        <w:t>.compression.mime-</w:t>
-      </w:r>
-      <w:bookmarkStart w:id="0" w:name="_GoBack"/>
-      <w:bookmarkEnd w:id="0"/>
-      <w:r>
-        <w:rPr>
-          <w:rFonts w:ascii="Courier New" w:hAnsi="Courier New" w:cs="Courier New"/>
-          <w:color w:val="000000"/>
-          <w:sz w:val="20"/>
-          <w:szCs w:val="20"/>
-        </w:rPr>
-        <w:t>types=</w:t>
+        <w:t>.compression.mime-types=</w:t>
       </w:r>
       <w:r>
         <w:rPr>
@@ -1013,6 +1048,18 @@
       <w:szCs w:val="20"/>
     </w:rPr>
   </w:style>
+  <w:style w:type="character" w:styleId="HiperlinkVisitado">
+    <w:name w:val="FollowedHyperlink"/>
+    <w:basedOn w:val="Fontepargpadro"/>
+    <w:uiPriority w:val="99"/>
+    <w:semiHidden/>
+    <w:unhideWhenUsed/>
+    <w:rsid w:val="00BC651A"/>
+    <w:rPr>
+      <w:color w:val="800080" w:themeColor="followedHyperlink"/>
+      <w:u w:val="single"/>
+    </w:rPr>
+  </w:style>
 </w:styles>
 </file>
 
@@ -1236,6 +1283,18 @@
       <w:rFonts w:ascii="Courier New" w:eastAsia="Times New Roman" w:hAnsi="Courier New" w:cs="Courier New"/>
       <w:sz w:val="20"/>
       <w:szCs w:val="20"/>
+    </w:rPr>
+  </w:style>
+  <w:style w:type="character" w:styleId="HiperlinkVisitado">
+    <w:name w:val="FollowedHyperlink"/>
+    <w:basedOn w:val="Fontepargpadro"/>
+    <w:uiPriority w:val="99"/>
+    <w:semiHidden/>
+    <w:unhideWhenUsed/>
+    <w:rsid w:val="00BC651A"/>
+    <w:rPr>
+      <w:color w:val="800080" w:themeColor="followedHyperlink"/>
+      <w:u w:val="single"/>
     </w:rPr>
   </w:style>
 </w:styles>

</xml_diff>